<commit_message>
Adding some new stuff
</commit_message>
<xml_diff>
--- a/0. Docs/Documents/RESUME_ASHISH_KOTHARI.docx
+++ b/0. Docs/Documents/RESUME_ASHISH_KOTHARI.docx
@@ -1,6 +1,6 @@
 
 <file path=word/document.xml><?xml version="1.0" encoding="utf-8"?>
-<w:document xmlns:wpc="http://schemas.microsoft.com/office/word/2010/wordprocessingCanvas" xmlns:cx="http://schemas.microsoft.com/office/drawing/2014/chartex" xmlns:cx1="http://schemas.microsoft.com/office/drawing/2015/9/8/chartex" xmlns:cx2="http://schemas.microsoft.com/office/drawing/2015/10/21/chartex" xmlns:cx3="http://schemas.microsoft.com/office/drawing/2016/5/9/chartex" xmlns:cx4="http://schemas.microsoft.com/office/drawing/2016/5/10/chartex" xmlns:cx5="http://schemas.microsoft.com/office/drawing/2016/5/11/chartex" xmlns:cx6="http://schemas.microsoft.com/office/drawing/2016/5/12/chartex" xmlns:cx7="http://schemas.microsoft.com/office/drawing/2016/5/13/chartex" xmlns:cx8="http://schemas.microsoft.com/office/drawing/2016/5/14/chartex" xmlns:mc="http://schemas.openxmlformats.org/markup-compatibility/2006" xmlns:aink="http://schemas.microsoft.com/office/drawing/2016/ink" xmlns:am3d="http://schemas.microsoft.com/office/drawing/2017/model3d" xmlns:o="urn:schemas-microsoft-com:office:office" xmlns:oel="http://schemas.microsoft.com/office/2019/extlst" xmlns:r="http://schemas.openxmlformats.org/officeDocument/2006/relationships" xmlns:m="http://schemas.openxmlformats.org/officeDocument/2006/math" xmlns:v="urn:schemas-microsoft-com:vml" xmlns:wp14="http://schemas.microsoft.com/office/word/2010/wordprocessingDrawing" xmlns:wp="http://schemas.openxmlformats.org/drawingml/2006/wordprocessingDrawing" xmlns:w10="urn:schemas-microsoft-com:office:word" xmlns:w="http://schemas.openxmlformats.org/wordprocessingml/2006/main" xmlns:w14="http://schemas.microsoft.com/office/word/2010/wordml" xmlns:w15="http://schemas.microsoft.com/office/word/2012/wordml" xmlns:w16cex="http://schemas.microsoft.com/office/word/2018/wordml/cex" xmlns:w16cid="http://schemas.microsoft.com/office/word/2016/wordml/cid" xmlns:w16="http://schemas.microsoft.com/office/word/2018/wordml" xmlns:w16du="http://schemas.microsoft.com/office/word/2023/wordml/word16du" xmlns:w16sdtdh="http://schemas.microsoft.com/office/word/2020/wordml/sdtdatahash" xmlns:w16se="http://schemas.microsoft.com/office/word/2015/wordml/symex" xmlns:wpg="http://schemas.microsoft.com/office/word/2010/wordprocessingGroup" xmlns:wpi="http://schemas.microsoft.com/office/word/2010/wordprocessingInk" xmlns:wne="http://schemas.microsoft.com/office/word/2006/wordml" xmlns:wps="http://schemas.microsoft.com/office/word/2010/wordprocessingShape" mc:Ignorable="w14 w15 w16se w16cid w16 w16cex w16sdtdh w16du wp14">
+<w:document xmlns:wpc="http://schemas.microsoft.com/office/word/2010/wordprocessingCanvas" xmlns:cx="http://schemas.microsoft.com/office/drawing/2014/chartex" xmlns:cx1="http://schemas.microsoft.com/office/drawing/2015/9/8/chartex" xmlns:cx2="http://schemas.microsoft.com/office/drawing/2015/10/21/chartex" xmlns:cx3="http://schemas.microsoft.com/office/drawing/2016/5/9/chartex" xmlns:cx4="http://schemas.microsoft.com/office/drawing/2016/5/10/chartex" xmlns:cx5="http://schemas.microsoft.com/office/drawing/2016/5/11/chartex" xmlns:cx6="http://schemas.microsoft.com/office/drawing/2016/5/12/chartex" xmlns:cx7="http://schemas.microsoft.com/office/drawing/2016/5/13/chartex" xmlns:cx8="http://schemas.microsoft.com/office/drawing/2016/5/14/chartex" xmlns:mc="http://schemas.openxmlformats.org/markup-compatibility/2006" xmlns:aink="http://schemas.microsoft.com/office/drawing/2016/ink" xmlns:am3d="http://schemas.microsoft.com/office/drawing/2017/model3d" xmlns:o="urn:schemas-microsoft-com:office:office" xmlns:oel="http://schemas.microsoft.com/office/2019/extlst" xmlns:r="http://schemas.openxmlformats.org/officeDocument/2006/relationships" xmlns:m="http://schemas.openxmlformats.org/officeDocument/2006/math" xmlns:v="urn:schemas-microsoft-com:vml" xmlns:wp14="http://schemas.microsoft.com/office/word/2010/wordprocessingDrawing" xmlns:wp="http://schemas.openxmlformats.org/drawingml/2006/wordprocessingDrawing" xmlns:w10="urn:schemas-microsoft-com:office:word" xmlns:w="http://schemas.openxmlformats.org/wordprocessingml/2006/main" xmlns:w14="http://schemas.microsoft.com/office/word/2010/wordml" xmlns:w15="http://schemas.microsoft.com/office/word/2012/wordml" xmlns:w16cex="http://schemas.microsoft.com/office/word/2018/wordml/cex" xmlns:w16cid="http://schemas.microsoft.com/office/word/2016/wordml/cid" xmlns:w16="http://schemas.microsoft.com/office/word/2018/wordml" xmlns:w16du="http://schemas.microsoft.com/office/word/2023/wordml/word16du" xmlns:w16sdtdh="http://schemas.microsoft.com/office/word/2020/wordml/sdtdatahash" xmlns:w16sdtfl="http://schemas.microsoft.com/office/word/2024/wordml/sdtformatlock" xmlns:w16se="http://schemas.microsoft.com/office/word/2015/wordml/symex" xmlns:wpg="http://schemas.microsoft.com/office/word/2010/wordprocessingGroup" xmlns:wpi="http://schemas.microsoft.com/office/word/2010/wordprocessingInk" xmlns:wne="http://schemas.microsoft.com/office/word/2006/wordml" xmlns:wps="http://schemas.microsoft.com/office/word/2010/wordprocessingShape" mc:Ignorable="w14 w15 w16se w16cid w16 w16cex w16sdtdh w16sdtfl w16du wp14">
   <w:body>
     <w:p>
       <w:pPr>
@@ -1641,15 +1641,27 @@
         </w:rPr>
         <w:t xml:space="preserve"> </w:t>
       </w:r>
-      <w:proofErr w:type="spellStart"/>
-      <w:r>
-        <w:rPr>
-          <w:color w:val="1C2029"/>
-          <w:w w:val="105"/>
-        </w:rPr>
-        <w:t>Github</w:t>
-      </w:r>
-      <w:proofErr w:type="spellEnd"/>
+      <w:r>
+        <w:rPr>
+          <w:color w:val="1C2029"/>
+          <w:w w:val="105"/>
+        </w:rPr>
+        <w:t>Git</w:t>
+      </w:r>
+      <w:r>
+        <w:rPr>
+          <w:color w:val="1C2029"/>
+          <w:w w:val="105"/>
+        </w:rPr>
+        <w:t>H</w:t>
+      </w:r>
+      <w:r>
+        <w:rPr>
+          <w:color w:val="1C2029"/>
+          <w:w w:val="105"/>
+        </w:rPr>
+        <w:t>ub</w:t>
+      </w:r>
       <w:r>
         <w:rPr>
           <w:color w:val="1C2029"/>
@@ -2779,7 +2791,7 @@
           <w:spacing w:val="-2"/>
           <w:sz w:val="21"/>
         </w:rPr>
-        <w:t>7.6</w:t>
+        <w:t>7.</w:t>
       </w:r>
       <w:r>
         <w:rPr>
@@ -2787,7 +2799,7 @@
           <w:spacing w:val="-2"/>
           <w:sz w:val="21"/>
         </w:rPr>
-        <w:t xml:space="preserve">7 </w:t>
+        <w:t>97</w:t>
       </w:r>
       <w:r>
         <w:rPr>
@@ -2795,23 +2807,7 @@
           <w:spacing w:val="-2"/>
           <w:sz w:val="21"/>
         </w:rPr>
-        <w:t>/</w:t>
-      </w:r>
-      <w:r>
-        <w:rPr>
-          <w:color w:val="1C2029"/>
-          <w:spacing w:val="-2"/>
-          <w:sz w:val="21"/>
-        </w:rPr>
-        <w:t xml:space="preserve"> </w:t>
-      </w:r>
-      <w:r>
-        <w:rPr>
-          <w:color w:val="1C2029"/>
-          <w:spacing w:val="-2"/>
-          <w:sz w:val="21"/>
-        </w:rPr>
-        <w:t>10</w:t>
+        <w:t xml:space="preserve"> / 10</w:t>
       </w:r>
     </w:p>
     <w:p>
@@ -3267,14 +3263,7 @@
             <w:rStyle w:val="Hyperlink"/>
             <w:spacing w:val="-6"/>
           </w:rPr>
-          <w:t>T</w:t>
-        </w:r>
-        <w:r>
-          <w:rPr>
-            <w:rStyle w:val="Hyperlink"/>
-            <w:spacing w:val="-6"/>
-          </w:rPr>
-          <w:t>rainer</w:t>
+          <w:t>Trainer</w:t>
         </w:r>
       </w:hyperlink>
       <w:r>
@@ -3296,28 +3285,25 @@
     </w:p>
     <w:p>
       <w:pPr>
-        <w:pStyle w:val="ListParagraph"/>
-        <w:numPr>
-          <w:ilvl w:val="0"/>
-          <w:numId w:val="1"/>
-        </w:numPr>
         <w:tabs>
           <w:tab w:val="left" w:pos="1221"/>
         </w:tabs>
-        <w:ind w:left="1221" w:hanging="151"/>
-        <w:jc w:val="left"/>
         <w:rPr>
           <w:sz w:val="24"/>
         </w:rPr>
       </w:pPr>
       <w:r>
         <w:rPr>
-          <w:color w:val="1C2029"/>
-          <w:spacing w:val="-2"/>
-          <w:w w:val="105"/>
           <w:sz w:val="24"/>
         </w:rPr>
-        <w:t>Months</w:t>
+        <w:tab/>
+        <w:t>3 weeks</w:t>
+      </w:r>
+      <w:r>
+        <w:rPr>
+          <w:sz w:val="24"/>
+        </w:rPr>
+        <w:tab/>
       </w:r>
     </w:p>
     <w:p>
@@ -3734,6 +3720,10 @@
       <w:pPr>
         <w:pStyle w:val="Heading2"/>
         <w:ind w:left="794"/>
+        <w:rPr>
+          <w:color w:val="1C2029"/>
+          <w:spacing w:val="-6"/>
+        </w:rPr>
       </w:pPr>
       <w:r>
         <w:rPr>
@@ -3826,246 +3816,38 @@
           <w:color w:val="1C2029"/>
           <w:spacing w:val="-6"/>
         </w:rPr>
-        <w:t>Terminal</w:t>
-      </w:r>
-      <w:r>
-        <w:rPr>
-          <w:color w:val="1C2029"/>
-          <w:spacing w:val="-7"/>
-        </w:rPr>
-        <w:t xml:space="preserve"> </w:t>
-      </w:r>
-      <w:r>
-        <w:rPr>
+        <w:t>Weather Forecasting  Android App</w:t>
+      </w:r>
+    </w:p>
+    <w:p>
+      <w:pPr>
+        <w:pStyle w:val="Heading2"/>
+        <w:ind w:left="794"/>
+        <w:rPr>
+          <w:b w:val="0"/>
+          <w:bCs w:val="0"/>
           <w:color w:val="1C2029"/>
           <w:spacing w:val="-6"/>
         </w:rPr>
-        <w:t>Based Snake Game</w:t>
-      </w:r>
-    </w:p>
-    <w:p>
-      <w:pPr>
-        <w:pStyle w:val="ListParagraph"/>
-        <w:numPr>
-          <w:ilvl w:val="0"/>
-          <w:numId w:val="1"/>
-        </w:numPr>
-        <w:tabs>
-          <w:tab w:val="left" w:pos="1008"/>
-        </w:tabs>
-        <w:spacing w:before="97"/>
-        <w:ind w:left="1008" w:hanging="202"/>
-        <w:jc w:val="left"/>
-        <w:rPr>
-          <w:sz w:val="24"/>
-        </w:rPr>
-      </w:pPr>
-      <w:r>
-        <w:rPr>
-          <w:color w:val="1C2029"/>
-          <w:spacing w:val="-2"/>
-          <w:sz w:val="24"/>
-        </w:rPr>
-        <w:t>Weeks</w:t>
-      </w:r>
-    </w:p>
-    <w:p>
-      <w:pPr>
-        <w:pStyle w:val="BodyText"/>
-        <w:spacing w:before="12"/>
-      </w:pPr>
-    </w:p>
-    <w:p>
-      <w:pPr>
-        <w:pStyle w:val="BodyText"/>
-        <w:spacing w:line="271" w:lineRule="auto"/>
-        <w:ind w:left="806" w:right="1149"/>
-      </w:pPr>
-      <w:r>
-        <w:rPr>
-          <w:color w:val="1C2029"/>
-        </w:rPr>
-        <w:t>Developed</w:t>
-      </w:r>
-      <w:r>
-        <w:rPr>
-          <w:color w:val="1C2029"/>
-          <w:spacing w:val="-7"/>
-        </w:rPr>
-        <w:t xml:space="preserve"> </w:t>
-      </w:r>
-      <w:r>
-        <w:rPr>
-          <w:color w:val="1C2029"/>
-        </w:rPr>
-        <w:t>a</w:t>
-      </w:r>
-      <w:r>
-        <w:rPr>
-          <w:color w:val="1C2029"/>
-          <w:spacing w:val="-7"/>
-        </w:rPr>
-        <w:t xml:space="preserve"> </w:t>
-      </w:r>
-      <w:r>
-        <w:rPr>
-          <w:color w:val="1C2029"/>
-        </w:rPr>
-        <w:t>terminal</w:t>
-      </w:r>
-      <w:r>
-        <w:rPr>
-          <w:color w:val="1C2029"/>
-          <w:spacing w:val="-7"/>
-        </w:rPr>
-        <w:t xml:space="preserve"> </w:t>
-      </w:r>
-      <w:r>
-        <w:rPr>
-          <w:color w:val="1C2029"/>
-        </w:rPr>
-        <w:t>based</w:t>
-      </w:r>
-      <w:r>
-        <w:rPr>
-          <w:color w:val="1C2029"/>
-          <w:spacing w:val="-7"/>
-        </w:rPr>
-        <w:t xml:space="preserve"> </w:t>
-      </w:r>
-      <w:r>
-        <w:rPr>
-          <w:color w:val="1C2029"/>
-        </w:rPr>
-        <w:t>Snake</w:t>
-      </w:r>
-      <w:r>
-        <w:rPr>
-          <w:color w:val="1C2029"/>
-          <w:spacing w:val="-7"/>
-        </w:rPr>
-        <w:t xml:space="preserve"> </w:t>
-      </w:r>
-      <w:r>
-        <w:rPr>
-          <w:color w:val="1C2029"/>
-        </w:rPr>
-        <w:t>Game using C++</w:t>
-      </w:r>
-    </w:p>
-    <w:p>
-      <w:pPr>
-        <w:pStyle w:val="BodyText"/>
-        <w:spacing w:before="36"/>
-      </w:pPr>
-    </w:p>
-    <w:p>
-      <w:pPr>
-        <w:pStyle w:val="BodyText"/>
-        <w:spacing w:line="271" w:lineRule="auto"/>
-        <w:ind w:left="806"/>
-      </w:pPr>
-      <w:r>
-        <w:rPr>
-          <w:color w:val="1C2029"/>
-          <w:w w:val="105"/>
-        </w:rPr>
-        <w:t>Utilized</w:t>
-      </w:r>
-      <w:r>
-        <w:rPr>
-          <w:color w:val="1C2029"/>
-          <w:spacing w:val="-18"/>
-          <w:w w:val="105"/>
-        </w:rPr>
-        <w:t xml:space="preserve"> </w:t>
-      </w:r>
-      <w:r>
-        <w:rPr>
-          <w:color w:val="1C2029"/>
-          <w:w w:val="105"/>
-        </w:rPr>
-        <w:t>C++</w:t>
-      </w:r>
-      <w:r>
-        <w:rPr>
-          <w:color w:val="1C2029"/>
-          <w:spacing w:val="-17"/>
-          <w:w w:val="105"/>
-        </w:rPr>
-        <w:t xml:space="preserve"> </w:t>
-      </w:r>
-      <w:r>
-        <w:rPr>
-          <w:color w:val="1C2029"/>
-          <w:w w:val="105"/>
-        </w:rPr>
-        <w:t>programming</w:t>
-      </w:r>
-      <w:r>
-        <w:rPr>
-          <w:color w:val="1C2029"/>
-          <w:spacing w:val="-18"/>
-          <w:w w:val="105"/>
-        </w:rPr>
-        <w:t xml:space="preserve"> </w:t>
-      </w:r>
-      <w:r>
-        <w:rPr>
-          <w:color w:val="1C2029"/>
-          <w:w w:val="105"/>
-        </w:rPr>
-        <w:t>to</w:t>
-      </w:r>
-      <w:r>
-        <w:rPr>
-          <w:color w:val="1C2029"/>
-          <w:spacing w:val="-18"/>
-          <w:w w:val="105"/>
-        </w:rPr>
-        <w:t xml:space="preserve"> </w:t>
-      </w:r>
-      <w:r>
-        <w:rPr>
-          <w:color w:val="1C2029"/>
-          <w:w w:val="105"/>
-        </w:rPr>
-        <w:t>develop</w:t>
-      </w:r>
-      <w:r>
-        <w:rPr>
-          <w:color w:val="1C2029"/>
-          <w:spacing w:val="-17"/>
-          <w:w w:val="105"/>
-        </w:rPr>
-        <w:t xml:space="preserve"> </w:t>
-      </w:r>
-      <w:r>
-        <w:rPr>
-          <w:color w:val="1C2029"/>
-          <w:w w:val="105"/>
-        </w:rPr>
-        <w:t>a</w:t>
-      </w:r>
-      <w:r>
-        <w:rPr>
-          <w:color w:val="1C2029"/>
-          <w:spacing w:val="-18"/>
-          <w:w w:val="105"/>
-        </w:rPr>
-        <w:t xml:space="preserve"> </w:t>
-      </w:r>
-      <w:r>
-        <w:rPr>
-          <w:color w:val="1C2029"/>
-          <w:w w:val="105"/>
-        </w:rPr>
-        <w:t>user- friendly Snake Game.</w:t>
-      </w:r>
-    </w:p>
-    <w:p>
-      <w:pPr>
-        <w:spacing w:line="271" w:lineRule="auto"/>
+      </w:pPr>
+      <w:r>
+        <w:rPr>
+          <w:b w:val="0"/>
+          <w:bCs w:val="0"/>
+          <w:color w:val="1C2029"/>
+          <w:spacing w:val="-6"/>
+        </w:rPr>
+        <w:t>1 Month</w:t>
+      </w:r>
+    </w:p>
+    <w:p>
+      <w:pPr>
+        <w:pStyle w:val="Heading2"/>
+        <w:ind w:left="794"/>
+        <w:rPr>
+          <w:b w:val="0"/>
+          <w:bCs w:val="0"/>
+        </w:rPr>
         <w:sectPr>
           <w:pgSz w:w="11900" w:h="16840"/>
           <w:pgMar w:top="540" w:right="460" w:bottom="280" w:left="460" w:header="720" w:footer="720" w:gutter="0"/>
@@ -4082,6 +3864,252 @@
         <w:rPr>
           <w:sz w:val="20"/>
         </w:rPr>
+      </w:pPr>
+    </w:p>
+    <w:p>
+      <w:pPr>
+        <w:pStyle w:val="BodyText"/>
+        <w:ind w:left="5040"/>
+      </w:pPr>
+      <w:r>
+        <w:t xml:space="preserve">- </w:t>
+      </w:r>
+      <w:r>
+        <w:t>R</w:t>
+      </w:r>
+      <w:r>
+        <w:t xml:space="preserve">eal-time weather updates, </w:t>
+      </w:r>
+      <w:proofErr w:type="spellStart"/>
+      <w:r>
+        <w:t>base</w:t>
+      </w:r>
+      <w:proofErr w:type="spellEnd"/>
+      <w:r>
+        <w:t xml:space="preserve"> on city</w:t>
+      </w:r>
+    </w:p>
+    <w:p>
+      <w:pPr>
+        <w:pStyle w:val="BodyText"/>
+        <w:ind w:left="5040"/>
+      </w:pPr>
+    </w:p>
+    <w:p>
+      <w:pPr>
+        <w:pStyle w:val="BodyText"/>
+        <w:ind w:left="5040"/>
+      </w:pPr>
+      <w:r>
+        <w:t xml:space="preserve">- </w:t>
+      </w:r>
+      <w:r>
+        <w:t>Built a user-friendly Android app for accurate weather predictions, incorporating APIs for data retrieval and a clean, intuitive UI</w:t>
+      </w:r>
+      <w:r>
+        <w:t>.</w:t>
+      </w:r>
+    </w:p>
+    <w:p>
+      <w:pPr>
+        <w:pStyle w:val="BodyText"/>
+        <w:ind w:left="5040"/>
+      </w:pPr>
+    </w:p>
+    <w:p>
+      <w:pPr>
+        <w:pStyle w:val="BodyText"/>
+        <w:ind w:left="5040"/>
+      </w:pPr>
+    </w:p>
+    <w:p>
+      <w:pPr>
+        <w:pStyle w:val="Heading2"/>
+        <w:ind w:left="5114"/>
+        <w:rPr>
+          <w:color w:val="1C2029"/>
+          <w:spacing w:val="-6"/>
+        </w:rPr>
+      </w:pPr>
+      <w:r>
+        <w:rPr>
+          <w:noProof/>
+        </w:rPr>
+        <mc:AlternateContent>
+          <mc:Choice Requires="wps">
+            <w:drawing>
+              <wp:anchor distT="0" distB="0" distL="0" distR="0" simplePos="0" relativeHeight="487508480" behindDoc="0" locked="0" layoutInCell="1" allowOverlap="1" wp14:anchorId="4C95BB8C" wp14:editId="2748D755">
+                <wp:simplePos x="0" y="0"/>
+                <wp:positionH relativeFrom="page">
+                  <wp:posOffset>3525132</wp:posOffset>
+                </wp:positionH>
+                <wp:positionV relativeFrom="paragraph">
+                  <wp:posOffset>-16629</wp:posOffset>
+                </wp:positionV>
+                <wp:extent cx="61594" cy="206375"/>
+                <wp:effectExtent l="0" t="0" r="0" b="0"/>
+                <wp:wrapNone/>
+                <wp:docPr id="1645369192" name="Graphic 30"/>
+                <wp:cNvGraphicFramePr>
+                  <a:graphicFrameLocks xmlns:a="http://schemas.openxmlformats.org/drawingml/2006/main"/>
+                </wp:cNvGraphicFramePr>
+                <a:graphic xmlns:a="http://schemas.openxmlformats.org/drawingml/2006/main">
+                  <a:graphicData uri="http://schemas.microsoft.com/office/word/2010/wordprocessingShape">
+                    <wps:wsp>
+                      <wps:cNvSpPr>
+                        <a:spLocks/>
+                      </wps:cNvSpPr>
+                      <wps:spPr>
+                        <a:xfrm>
+                          <a:off x="0" y="0"/>
+                          <a:ext cx="61594" cy="206375"/>
+                        </a:xfrm>
+                        <a:custGeom>
+                          <a:avLst/>
+                          <a:gdLst/>
+                          <a:ahLst/>
+                          <a:cxnLst/>
+                          <a:rect l="l" t="t" r="r" b="b"/>
+                          <a:pathLst>
+                            <a:path w="61594" h="206375">
+                              <a:moveTo>
+                                <a:pt x="60977" y="205797"/>
+                              </a:moveTo>
+                              <a:lnTo>
+                                <a:pt x="0" y="205797"/>
+                              </a:lnTo>
+                              <a:lnTo>
+                                <a:pt x="0" y="0"/>
+                              </a:lnTo>
+                              <a:lnTo>
+                                <a:pt x="60977" y="0"/>
+                              </a:lnTo>
+                              <a:lnTo>
+                                <a:pt x="60977" y="205797"/>
+                              </a:lnTo>
+                              <a:close/>
+                            </a:path>
+                          </a:pathLst>
+                        </a:custGeom>
+                        <a:solidFill>
+                          <a:srgbClr val="2E66F1"/>
+                        </a:solidFill>
+                      </wps:spPr>
+                      <wps:bodyPr wrap="square" lIns="0" tIns="0" rIns="0" bIns="0" rtlCol="0">
+                        <a:prstTxWarp prst="textNoShape">
+                          <a:avLst/>
+                        </a:prstTxWarp>
+                        <a:noAutofit/>
+                      </wps:bodyPr>
+                    </wps:wsp>
+                  </a:graphicData>
+                </a:graphic>
+              </wp:anchor>
+            </w:drawing>
+          </mc:Choice>
+          <mc:Fallback>
+            <w:pict>
+              <v:shape w14:anchorId="40BE3E96" id="Graphic 30" o:spid="_x0000_s1026" style="position:absolute;margin-left:277.55pt;margin-top:-1.3pt;width:4.85pt;height:16.25pt;z-index:487508480;visibility:visible;mso-wrap-style:square;mso-wrap-distance-left:0;mso-wrap-distance-top:0;mso-wrap-distance-right:0;mso-wrap-distance-bottom:0;mso-position-horizontal:absolute;mso-position-horizontal-relative:page;mso-position-vertical:absolute;mso-position-vertical-relative:text;v-text-anchor:top" coordsize="61594,206375" o:gfxdata="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" path="m60977,205797l,205797,,,60977,r,205797xe" fillcolor="#2e66f1" stroked="f">
+                <v:path arrowok="t"/>
+                <w10:wrap anchorx="page"/>
+              </v:shape>
+            </w:pict>
+          </mc:Fallback>
+        </mc:AlternateContent>
+      </w:r>
+      <w:r>
+        <w:rPr>
+          <w:color w:val="1C2029"/>
+          <w:spacing w:val="-6"/>
+        </w:rPr>
+        <w:t>Tic Tac Toe Android Game</w:t>
+      </w:r>
+    </w:p>
+    <w:p>
+      <w:pPr>
+        <w:pStyle w:val="BodyText"/>
+        <w:ind w:left="5040"/>
+      </w:pPr>
+      <w:r>
+        <w:t xml:space="preserve">1 week </w:t>
+      </w:r>
+    </w:p>
+    <w:p>
+      <w:pPr>
+        <w:pStyle w:val="BodyText"/>
+        <w:ind w:left="5040"/>
+      </w:pPr>
+      <w:r>
+        <w:t xml:space="preserve"> </w:t>
+      </w:r>
+    </w:p>
+    <w:p>
+      <w:pPr>
+        <w:pStyle w:val="BodyText"/>
+        <w:ind w:left="5040"/>
+      </w:pPr>
+      <w:r>
+        <w:t>- Two player android game with user friendly interface.</w:t>
+      </w:r>
+    </w:p>
+    <w:p>
+      <w:pPr>
+        <w:pStyle w:val="BodyText"/>
+        <w:ind w:left="5040"/>
+      </w:pPr>
+    </w:p>
+    <w:p>
+      <w:pPr>
+        <w:pStyle w:val="BodyText"/>
+        <w:numPr>
+          <w:ilvl w:val="0"/>
+          <w:numId w:val="5"/>
+        </w:numPr>
+      </w:pPr>
+      <w:r>
+        <w:t xml:space="preserve">Detect and display the winner. </w:t>
+      </w:r>
+    </w:p>
+    <w:p>
+      <w:pPr>
+        <w:pStyle w:val="BodyText"/>
+        <w:ind w:left="5040"/>
+      </w:pPr>
+    </w:p>
+    <w:p>
+      <w:pPr>
+        <w:pStyle w:val="BodyText"/>
+        <w:ind w:left="5040"/>
+      </w:pPr>
+    </w:p>
+    <w:p>
+      <w:pPr>
+        <w:pStyle w:val="BodyText"/>
+        <w:ind w:left="5040"/>
+      </w:pPr>
+    </w:p>
+    <w:p>
+      <w:pPr>
+        <w:pStyle w:val="BodyText"/>
+        <w:ind w:left="5040"/>
+      </w:pPr>
+    </w:p>
+    <w:p>
+      <w:pPr>
+        <w:pStyle w:val="BodyText"/>
+        <w:ind w:left="5040"/>
+      </w:pPr>
+    </w:p>
+    <w:p>
+      <w:pPr>
+        <w:pStyle w:val="BodyText"/>
+        <w:ind w:left="5040"/>
+      </w:pPr>
+    </w:p>
+    <w:p>
+      <w:pPr>
+        <w:pStyle w:val="BodyText"/>
+        <w:ind w:left="5040"/>
       </w:pPr>
     </w:p>
     <w:p>
@@ -4170,12 +4198,12 @@
 </file>
 
 <file path=word/numbering.xml><?xml version="1.0" encoding="utf-8"?>
-<w:numbering xmlns:wpc="http://schemas.microsoft.com/office/word/2010/wordprocessingCanvas" xmlns:cx="http://schemas.microsoft.com/office/drawing/2014/chartex" xmlns:cx1="http://schemas.microsoft.com/office/drawing/2015/9/8/chartex" xmlns:cx2="http://schemas.microsoft.com/office/drawing/2015/10/21/chartex" xmlns:cx3="http://schemas.microsoft.com/office/drawing/2016/5/9/chartex" xmlns:cx4="http://schemas.microsoft.com/office/drawing/2016/5/10/chartex" xmlns:cx5="http://schemas.microsoft.com/office/drawing/2016/5/11/chartex" xmlns:cx6="http://schemas.microsoft.com/office/drawing/2016/5/12/chartex" xmlns:cx7="http://schemas.microsoft.com/office/drawing/2016/5/13/chartex" xmlns:cx8="http://schemas.microsoft.com/office/drawing/2016/5/14/chartex" xmlns:mc="http://schemas.openxmlformats.org/markup-compatibility/2006" xmlns:aink="http://schemas.microsoft.com/office/drawing/2016/ink" xmlns:am3d="http://schemas.microsoft.com/office/drawing/2017/model3d" xmlns:o="urn:schemas-microsoft-com:office:office" xmlns:oel="http://schemas.microsoft.com/office/2019/extlst" xmlns:r="http://schemas.openxmlformats.org/officeDocument/2006/relationships" xmlns:m="http://schemas.openxmlformats.org/officeDocument/2006/math" xmlns:v="urn:schemas-microsoft-com:vml" xmlns:wp14="http://schemas.microsoft.com/office/word/2010/wordprocessingDrawing" xmlns:wp="http://schemas.openxmlformats.org/drawingml/2006/wordprocessingDrawing" xmlns:w10="urn:schemas-microsoft-com:office:word" xmlns:w="http://schemas.openxmlformats.org/wordprocessingml/2006/main" xmlns:w14="http://schemas.microsoft.com/office/word/2010/wordml" xmlns:w15="http://schemas.microsoft.com/office/word/2012/wordml" xmlns:w16cex="http://schemas.microsoft.com/office/word/2018/wordml/cex" xmlns:w16cid="http://schemas.microsoft.com/office/word/2016/wordml/cid" xmlns:w16="http://schemas.microsoft.com/office/word/2018/wordml" xmlns:w16du="http://schemas.microsoft.com/office/word/2023/wordml/word16du" xmlns:w16sdtdh="http://schemas.microsoft.com/office/word/2020/wordml/sdtdatahash" xmlns:w16se="http://schemas.microsoft.com/office/word/2015/wordml/symex" xmlns:wpg="http://schemas.microsoft.com/office/word/2010/wordprocessingGroup" xmlns:wpi="http://schemas.microsoft.com/office/word/2010/wordprocessingInk" xmlns:wne="http://schemas.microsoft.com/office/word/2006/wordml" xmlns:wps="http://schemas.microsoft.com/office/word/2010/wordprocessingShape" mc:Ignorable="w14 w15 w16se w16cid w16 w16cex w16sdtdh w16du wp14">
+<w:numbering xmlns:wpc="http://schemas.microsoft.com/office/word/2010/wordprocessingCanvas" xmlns:cx="http://schemas.microsoft.com/office/drawing/2014/chartex" xmlns:cx1="http://schemas.microsoft.com/office/drawing/2015/9/8/chartex" xmlns:cx2="http://schemas.microsoft.com/office/drawing/2015/10/21/chartex" xmlns:cx3="http://schemas.microsoft.com/office/drawing/2016/5/9/chartex" xmlns:cx4="http://schemas.microsoft.com/office/drawing/2016/5/10/chartex" xmlns:cx5="http://schemas.microsoft.com/office/drawing/2016/5/11/chartex" xmlns:cx6="http://schemas.microsoft.com/office/drawing/2016/5/12/chartex" xmlns:cx7="http://schemas.microsoft.com/office/drawing/2016/5/13/chartex" xmlns:cx8="http://schemas.microsoft.com/office/drawing/2016/5/14/chartex" xmlns:mc="http://schemas.openxmlformats.org/markup-compatibility/2006" xmlns:aink="http://schemas.microsoft.com/office/drawing/2016/ink" xmlns:am3d="http://schemas.microsoft.com/office/drawing/2017/model3d" xmlns:o="urn:schemas-microsoft-com:office:office" xmlns:oel="http://schemas.microsoft.com/office/2019/extlst" xmlns:r="http://schemas.openxmlformats.org/officeDocument/2006/relationships" xmlns:m="http://schemas.openxmlformats.org/officeDocument/2006/math" xmlns:v="urn:schemas-microsoft-com:vml" xmlns:wp14="http://schemas.microsoft.com/office/word/2010/wordprocessingDrawing" xmlns:wp="http://schemas.openxmlformats.org/drawingml/2006/wordprocessingDrawing" xmlns:w10="urn:schemas-microsoft-com:office:word" xmlns:w="http://schemas.openxmlformats.org/wordprocessingml/2006/main" xmlns:w14="http://schemas.microsoft.com/office/word/2010/wordml" xmlns:w15="http://schemas.microsoft.com/office/word/2012/wordml" xmlns:w16cex="http://schemas.microsoft.com/office/word/2018/wordml/cex" xmlns:w16cid="http://schemas.microsoft.com/office/word/2016/wordml/cid" xmlns:w16="http://schemas.microsoft.com/office/word/2018/wordml" xmlns:w16du="http://schemas.microsoft.com/office/word/2023/wordml/word16du" xmlns:w16sdtdh="http://schemas.microsoft.com/office/word/2020/wordml/sdtdatahash" xmlns:w16sdtfl="http://schemas.microsoft.com/office/word/2024/wordml/sdtformatlock" xmlns:w16se="http://schemas.microsoft.com/office/word/2015/wordml/symex" xmlns:wpg="http://schemas.microsoft.com/office/word/2010/wordprocessingGroup" xmlns:wpi="http://schemas.microsoft.com/office/word/2010/wordprocessingInk" xmlns:wne="http://schemas.microsoft.com/office/word/2006/wordml" xmlns:wps="http://schemas.microsoft.com/office/word/2010/wordprocessingShape" mc:Ignorable="w14 w15 w16se w16cid w16 w16cex w16sdtdh w16sdtfl w16du wp14">
   <w:numPicBullet w:numPicBulletId="0">
     <mc:AlternateContent>
       <mc:Choice Requires="v">
         <w:pict>
-          <v:shapetype w14:anchorId="0BEEFD6E" id="_x0000_t75" coordsize="21600,21600" o:spt="75" o:preferrelative="t" path="m@4@5l@4@11@9@11@9@5xe" filled="f" stroked="f">
+          <v:shapetype w14:anchorId="633972D6" id="_x0000_t75" coordsize="21600,21600" o:spt="75" o:preferrelative="t" path="m@4@5l@4@11@9@11@9@5xe" filled="f" stroked="f">
             <v:stroke joinstyle="miter"/>
             <v:formulas>
               <v:f eqn="if lineDrawn pixelLineWidth 0"/>
@@ -4194,7 +4222,7 @@
             <v:path o:extrusionok="f" gradientshapeok="t" o:connecttype="rect"/>
             <o:lock v:ext="edit" aspectratio="t"/>
           </v:shapetype>
-          <v:shape id="Image 17" o:spid="_x0000_i1025" type="#_x0000_t75" style="width:4.8pt;height:4.8pt;visibility:visible;mso-wrap-style:square">
+          <v:shape id="Picture 1523316021" o:spid="_x0000_i1025" type="#_x0000_t75" style="width:4.8pt;height:4.8pt;visibility:visible;mso-wrap-style:square">
             <v:imagedata r:id="rId1" o:title=""/>
             <o:lock v:ext="edit" aspectratio="f"/>
           </v:shape>
@@ -4202,10 +4230,10 @@
       </mc:Choice>
       <mc:Fallback>
         <w:drawing>
-          <wp:inline distT="0" distB="0" distL="0" distR="0" wp14:anchorId="298D7F1A" wp14:editId="3451D6F9">
-            <wp:extent cx="60977" cy="60977"/>
+          <wp:inline distT="0" distB="0" distL="0" distR="0" wp14:anchorId="10885C57" wp14:editId="5A4B246F">
+            <wp:extent cx="60960" cy="60960"/>
             <wp:effectExtent l="0" t="0" r="0" b="0"/>
-            <wp:docPr id="779299204" name="Image 17"/>
+            <wp:docPr id="1523316021" name="Picture 1523316021"/>
             <wp:cNvGraphicFramePr>
               <a:graphicFrameLocks xmlns:a="http://schemas.openxmlformats.org/drawingml/2006/main"/>
             </wp:cNvGraphicFramePr>
@@ -4213,23 +4241,36 @@
               <a:graphicData uri="http://schemas.openxmlformats.org/drawingml/2006/picture">
                 <pic:pic xmlns:pic="http://schemas.openxmlformats.org/drawingml/2006/picture">
                   <pic:nvPicPr>
-                    <pic:cNvPr id="17" name="Image 17"/>
-                    <pic:cNvPicPr/>
+                    <pic:cNvPr id="0" name="Picture -1023"/>
+                    <pic:cNvPicPr>
+                      <a:picLocks noChangeArrowheads="1"/>
+                    </pic:cNvPicPr>
                   </pic:nvPicPr>
                   <pic:blipFill>
-                    <a:blip r:embed="rId2" cstate="print"/>
+                    <a:blip r:embed="rId2">
+                      <a:extLst>
+                        <a:ext uri="{28A0092B-C50C-407E-A947-70E740481C1C}">
+                          <a14:useLocalDpi xmlns:a14="http://schemas.microsoft.com/office/drawing/2010/main" val="0"/>
+                        </a:ext>
+                      </a:extLst>
+                    </a:blip>
+                    <a:srcRect/>
                     <a:stretch>
                       <a:fillRect/>
                     </a:stretch>
                   </pic:blipFill>
-                  <pic:spPr>
+                  <pic:spPr bwMode="auto">
                     <a:xfrm>
                       <a:off x="0" y="0"/>
-                      <a:ext cx="60977" cy="60977"/>
+                      <a:ext cx="60960" cy="60960"/>
                     </a:xfrm>
                     <a:prstGeom prst="rect">
                       <a:avLst/>
                     </a:prstGeom>
+                    <a:noFill/>
+                    <a:ln>
+                      <a:noFill/>
+                    </a:ln>
                   </pic:spPr>
                 </pic:pic>
               </a:graphicData>
@@ -4240,6 +4281,345 @@
     </mc:AlternateContent>
   </w:numPicBullet>
   <w:abstractNum w:abstractNumId="0" w15:restartNumberingAfterBreak="0">
+    <w:nsid w:val="08A42506"/>
+    <w:multiLevelType w:val="hybridMultilevel"/>
+    <w:tmpl w:val="18B05B70"/>
+    <w:lvl w:ilvl="0" w:tplc="1EA86FEC">
+      <w:start w:val="1"/>
+      <w:numFmt w:val="bullet"/>
+      <w:lvlText w:val="-"/>
+      <w:lvlJc w:val="left"/>
+      <w:pPr>
+        <w:ind w:left="5400" w:hanging="360"/>
+      </w:pPr>
+      <w:rPr>
+        <w:rFonts w:ascii="Arial MT" w:eastAsia="Arial MT" w:hAnsi="Arial MT" w:cs="Arial MT" w:hint="default"/>
+      </w:rPr>
+    </w:lvl>
+    <w:lvl w:ilvl="1" w:tplc="40090003" w:tentative="1">
+      <w:start w:val="1"/>
+      <w:numFmt w:val="bullet"/>
+      <w:lvlText w:val="o"/>
+      <w:lvlJc w:val="left"/>
+      <w:pPr>
+        <w:ind w:left="6120" w:hanging="360"/>
+      </w:pPr>
+      <w:rPr>
+        <w:rFonts w:ascii="Courier New" w:hAnsi="Courier New" w:cs="Courier New" w:hint="default"/>
+      </w:rPr>
+    </w:lvl>
+    <w:lvl w:ilvl="2" w:tplc="40090005" w:tentative="1">
+      <w:start w:val="1"/>
+      <w:numFmt w:val="bullet"/>
+      <w:lvlText w:val=""/>
+      <w:lvlJc w:val="left"/>
+      <w:pPr>
+        <w:ind w:left="6840" w:hanging="360"/>
+      </w:pPr>
+      <w:rPr>
+        <w:rFonts w:ascii="Wingdings" w:hAnsi="Wingdings" w:hint="default"/>
+      </w:rPr>
+    </w:lvl>
+    <w:lvl w:ilvl="3" w:tplc="40090001" w:tentative="1">
+      <w:start w:val="1"/>
+      <w:numFmt w:val="bullet"/>
+      <w:lvlText w:val=""/>
+      <w:lvlJc w:val="left"/>
+      <w:pPr>
+        <w:ind w:left="7560" w:hanging="360"/>
+      </w:pPr>
+      <w:rPr>
+        <w:rFonts w:ascii="Symbol" w:hAnsi="Symbol" w:hint="default"/>
+      </w:rPr>
+    </w:lvl>
+    <w:lvl w:ilvl="4" w:tplc="40090003" w:tentative="1">
+      <w:start w:val="1"/>
+      <w:numFmt w:val="bullet"/>
+      <w:lvlText w:val="o"/>
+      <w:lvlJc w:val="left"/>
+      <w:pPr>
+        <w:ind w:left="8280" w:hanging="360"/>
+      </w:pPr>
+      <w:rPr>
+        <w:rFonts w:ascii="Courier New" w:hAnsi="Courier New" w:cs="Courier New" w:hint="default"/>
+      </w:rPr>
+    </w:lvl>
+    <w:lvl w:ilvl="5" w:tplc="40090005" w:tentative="1">
+      <w:start w:val="1"/>
+      <w:numFmt w:val="bullet"/>
+      <w:lvlText w:val=""/>
+      <w:lvlJc w:val="left"/>
+      <w:pPr>
+        <w:ind w:left="9000" w:hanging="360"/>
+      </w:pPr>
+      <w:rPr>
+        <w:rFonts w:ascii="Wingdings" w:hAnsi="Wingdings" w:hint="default"/>
+      </w:rPr>
+    </w:lvl>
+    <w:lvl w:ilvl="6" w:tplc="40090001" w:tentative="1">
+      <w:start w:val="1"/>
+      <w:numFmt w:val="bullet"/>
+      <w:lvlText w:val=""/>
+      <w:lvlJc w:val="left"/>
+      <w:pPr>
+        <w:ind w:left="9720" w:hanging="360"/>
+      </w:pPr>
+      <w:rPr>
+        <w:rFonts w:ascii="Symbol" w:hAnsi="Symbol" w:hint="default"/>
+      </w:rPr>
+    </w:lvl>
+    <w:lvl w:ilvl="7" w:tplc="40090003" w:tentative="1">
+      <w:start w:val="1"/>
+      <w:numFmt w:val="bullet"/>
+      <w:lvlText w:val="o"/>
+      <w:lvlJc w:val="left"/>
+      <w:pPr>
+        <w:ind w:left="10440" w:hanging="360"/>
+      </w:pPr>
+      <w:rPr>
+        <w:rFonts w:ascii="Courier New" w:hAnsi="Courier New" w:cs="Courier New" w:hint="default"/>
+      </w:rPr>
+    </w:lvl>
+    <w:lvl w:ilvl="8" w:tplc="40090005" w:tentative="1">
+      <w:start w:val="1"/>
+      <w:numFmt w:val="bullet"/>
+      <w:lvlText w:val=""/>
+      <w:lvlJc w:val="left"/>
+      <w:pPr>
+        <w:ind w:left="11160" w:hanging="360"/>
+      </w:pPr>
+      <w:rPr>
+        <w:rFonts w:ascii="Wingdings" w:hAnsi="Wingdings" w:hint="default"/>
+      </w:rPr>
+    </w:lvl>
+  </w:abstractNum>
+  <w:abstractNum w:abstractNumId="1" w15:restartNumberingAfterBreak="0">
+    <w:nsid w:val="0FFB4D12"/>
+    <w:multiLevelType w:val="hybridMultilevel"/>
+    <w:tmpl w:val="777C615A"/>
+    <w:lvl w:ilvl="0" w:tplc="F82EBC8A">
+      <w:start w:val="1"/>
+      <w:numFmt w:val="bullet"/>
+      <w:lvlText w:val="-"/>
+      <w:lvlJc w:val="left"/>
+      <w:pPr>
+        <w:ind w:left="5400" w:hanging="360"/>
+      </w:pPr>
+      <w:rPr>
+        <w:rFonts w:ascii="Arial MT" w:eastAsia="Arial MT" w:hAnsi="Arial MT" w:cs="Arial MT" w:hint="default"/>
+      </w:rPr>
+    </w:lvl>
+    <w:lvl w:ilvl="1" w:tplc="40090003" w:tentative="1">
+      <w:start w:val="1"/>
+      <w:numFmt w:val="bullet"/>
+      <w:lvlText w:val="o"/>
+      <w:lvlJc w:val="left"/>
+      <w:pPr>
+        <w:ind w:left="6120" w:hanging="360"/>
+      </w:pPr>
+      <w:rPr>
+        <w:rFonts w:ascii="Courier New" w:hAnsi="Courier New" w:cs="Courier New" w:hint="default"/>
+      </w:rPr>
+    </w:lvl>
+    <w:lvl w:ilvl="2" w:tplc="40090005" w:tentative="1">
+      <w:start w:val="1"/>
+      <w:numFmt w:val="bullet"/>
+      <w:lvlText w:val=""/>
+      <w:lvlJc w:val="left"/>
+      <w:pPr>
+        <w:ind w:left="6840" w:hanging="360"/>
+      </w:pPr>
+      <w:rPr>
+        <w:rFonts w:ascii="Wingdings" w:hAnsi="Wingdings" w:hint="default"/>
+      </w:rPr>
+    </w:lvl>
+    <w:lvl w:ilvl="3" w:tplc="40090001" w:tentative="1">
+      <w:start w:val="1"/>
+      <w:numFmt w:val="bullet"/>
+      <w:lvlText w:val=""/>
+      <w:lvlJc w:val="left"/>
+      <w:pPr>
+        <w:ind w:left="7560" w:hanging="360"/>
+      </w:pPr>
+      <w:rPr>
+        <w:rFonts w:ascii="Symbol" w:hAnsi="Symbol" w:hint="default"/>
+      </w:rPr>
+    </w:lvl>
+    <w:lvl w:ilvl="4" w:tplc="40090003" w:tentative="1">
+      <w:start w:val="1"/>
+      <w:numFmt w:val="bullet"/>
+      <w:lvlText w:val="o"/>
+      <w:lvlJc w:val="left"/>
+      <w:pPr>
+        <w:ind w:left="8280" w:hanging="360"/>
+      </w:pPr>
+      <w:rPr>
+        <w:rFonts w:ascii="Courier New" w:hAnsi="Courier New" w:cs="Courier New" w:hint="default"/>
+      </w:rPr>
+    </w:lvl>
+    <w:lvl w:ilvl="5" w:tplc="40090005" w:tentative="1">
+      <w:start w:val="1"/>
+      <w:numFmt w:val="bullet"/>
+      <w:lvlText w:val=""/>
+      <w:lvlJc w:val="left"/>
+      <w:pPr>
+        <w:ind w:left="9000" w:hanging="360"/>
+      </w:pPr>
+      <w:rPr>
+        <w:rFonts w:ascii="Wingdings" w:hAnsi="Wingdings" w:hint="default"/>
+      </w:rPr>
+    </w:lvl>
+    <w:lvl w:ilvl="6" w:tplc="40090001" w:tentative="1">
+      <w:start w:val="1"/>
+      <w:numFmt w:val="bullet"/>
+      <w:lvlText w:val=""/>
+      <w:lvlJc w:val="left"/>
+      <w:pPr>
+        <w:ind w:left="9720" w:hanging="360"/>
+      </w:pPr>
+      <w:rPr>
+        <w:rFonts w:ascii="Symbol" w:hAnsi="Symbol" w:hint="default"/>
+      </w:rPr>
+    </w:lvl>
+    <w:lvl w:ilvl="7" w:tplc="40090003" w:tentative="1">
+      <w:start w:val="1"/>
+      <w:numFmt w:val="bullet"/>
+      <w:lvlText w:val="o"/>
+      <w:lvlJc w:val="left"/>
+      <w:pPr>
+        <w:ind w:left="10440" w:hanging="360"/>
+      </w:pPr>
+      <w:rPr>
+        <w:rFonts w:ascii="Courier New" w:hAnsi="Courier New" w:cs="Courier New" w:hint="default"/>
+      </w:rPr>
+    </w:lvl>
+    <w:lvl w:ilvl="8" w:tplc="40090005" w:tentative="1">
+      <w:start w:val="1"/>
+      <w:numFmt w:val="bullet"/>
+      <w:lvlText w:val=""/>
+      <w:lvlJc w:val="left"/>
+      <w:pPr>
+        <w:ind w:left="11160" w:hanging="360"/>
+      </w:pPr>
+      <w:rPr>
+        <w:rFonts w:ascii="Wingdings" w:hAnsi="Wingdings" w:hint="default"/>
+      </w:rPr>
+    </w:lvl>
+  </w:abstractNum>
+  <w:abstractNum w:abstractNumId="2" w15:restartNumberingAfterBreak="0">
+    <w:nsid w:val="1F79103C"/>
+    <w:multiLevelType w:val="hybridMultilevel"/>
+    <w:tmpl w:val="9740F2F0"/>
+    <w:lvl w:ilvl="0" w:tplc="A84AD3D2">
+      <w:start w:val="1"/>
+      <w:numFmt w:val="bullet"/>
+      <w:lvlText w:val="-"/>
+      <w:lvlJc w:val="left"/>
+      <w:pPr>
+        <w:ind w:left="5400" w:hanging="360"/>
+      </w:pPr>
+      <w:rPr>
+        <w:rFonts w:ascii="Arial MT" w:eastAsia="Arial MT" w:hAnsi="Arial MT" w:cs="Arial MT" w:hint="default"/>
+      </w:rPr>
+    </w:lvl>
+    <w:lvl w:ilvl="1" w:tplc="40090003" w:tentative="1">
+      <w:start w:val="1"/>
+      <w:numFmt w:val="bullet"/>
+      <w:lvlText w:val="o"/>
+      <w:lvlJc w:val="left"/>
+      <w:pPr>
+        <w:ind w:left="6120" w:hanging="360"/>
+      </w:pPr>
+      <w:rPr>
+        <w:rFonts w:ascii="Courier New" w:hAnsi="Courier New" w:cs="Courier New" w:hint="default"/>
+      </w:rPr>
+    </w:lvl>
+    <w:lvl w:ilvl="2" w:tplc="40090005" w:tentative="1">
+      <w:start w:val="1"/>
+      <w:numFmt w:val="bullet"/>
+      <w:lvlText w:val=""/>
+      <w:lvlJc w:val="left"/>
+      <w:pPr>
+        <w:ind w:left="6840" w:hanging="360"/>
+      </w:pPr>
+      <w:rPr>
+        <w:rFonts w:ascii="Wingdings" w:hAnsi="Wingdings" w:hint="default"/>
+      </w:rPr>
+    </w:lvl>
+    <w:lvl w:ilvl="3" w:tplc="40090001" w:tentative="1">
+      <w:start w:val="1"/>
+      <w:numFmt w:val="bullet"/>
+      <w:lvlText w:val=""/>
+      <w:lvlJc w:val="left"/>
+      <w:pPr>
+        <w:ind w:left="7560" w:hanging="360"/>
+      </w:pPr>
+      <w:rPr>
+        <w:rFonts w:ascii="Symbol" w:hAnsi="Symbol" w:hint="default"/>
+      </w:rPr>
+    </w:lvl>
+    <w:lvl w:ilvl="4" w:tplc="40090003" w:tentative="1">
+      <w:start w:val="1"/>
+      <w:numFmt w:val="bullet"/>
+      <w:lvlText w:val="o"/>
+      <w:lvlJc w:val="left"/>
+      <w:pPr>
+        <w:ind w:left="8280" w:hanging="360"/>
+      </w:pPr>
+      <w:rPr>
+        <w:rFonts w:ascii="Courier New" w:hAnsi="Courier New" w:cs="Courier New" w:hint="default"/>
+      </w:rPr>
+    </w:lvl>
+    <w:lvl w:ilvl="5" w:tplc="40090005" w:tentative="1">
+      <w:start w:val="1"/>
+      <w:numFmt w:val="bullet"/>
+      <w:lvlText w:val=""/>
+      <w:lvlJc w:val="left"/>
+      <w:pPr>
+        <w:ind w:left="9000" w:hanging="360"/>
+      </w:pPr>
+      <w:rPr>
+        <w:rFonts w:ascii="Wingdings" w:hAnsi="Wingdings" w:hint="default"/>
+      </w:rPr>
+    </w:lvl>
+    <w:lvl w:ilvl="6" w:tplc="40090001" w:tentative="1">
+      <w:start w:val="1"/>
+      <w:numFmt w:val="bullet"/>
+      <w:lvlText w:val=""/>
+      <w:lvlJc w:val="left"/>
+      <w:pPr>
+        <w:ind w:left="9720" w:hanging="360"/>
+      </w:pPr>
+      <w:rPr>
+        <w:rFonts w:ascii="Symbol" w:hAnsi="Symbol" w:hint="default"/>
+      </w:rPr>
+    </w:lvl>
+    <w:lvl w:ilvl="7" w:tplc="40090003" w:tentative="1">
+      <w:start w:val="1"/>
+      <w:numFmt w:val="bullet"/>
+      <w:lvlText w:val="o"/>
+      <w:lvlJc w:val="left"/>
+      <w:pPr>
+        <w:ind w:left="10440" w:hanging="360"/>
+      </w:pPr>
+      <w:rPr>
+        <w:rFonts w:ascii="Courier New" w:hAnsi="Courier New" w:cs="Courier New" w:hint="default"/>
+      </w:rPr>
+    </w:lvl>
+    <w:lvl w:ilvl="8" w:tplc="40090005" w:tentative="1">
+      <w:start w:val="1"/>
+      <w:numFmt w:val="bullet"/>
+      <w:lvlText w:val=""/>
+      <w:lvlJc w:val="left"/>
+      <w:pPr>
+        <w:ind w:left="11160" w:hanging="360"/>
+      </w:pPr>
+      <w:rPr>
+        <w:rFonts w:ascii="Wingdings" w:hAnsi="Wingdings" w:hint="default"/>
+      </w:rPr>
+    </w:lvl>
+  </w:abstractNum>
+  <w:abstractNum w:abstractNumId="3" w15:restartNumberingAfterBreak="0">
     <w:nsid w:val="647F226E"/>
     <w:multiLevelType w:val="hybridMultilevel"/>
     <w:tmpl w:val="3B7680AC"/>
@@ -4363,14 +4743,139 @@
       </w:rPr>
     </w:lvl>
   </w:abstractNum>
+  <w:abstractNum w:abstractNumId="4" w15:restartNumberingAfterBreak="0">
+    <w:nsid w:val="70C806DE"/>
+    <w:multiLevelType w:val="hybridMultilevel"/>
+    <w:tmpl w:val="415E39F0"/>
+    <w:lvl w:ilvl="0" w:tplc="B74C954E">
+      <w:start w:val="1"/>
+      <w:numFmt w:val="bullet"/>
+      <w:lvlText w:val="-"/>
+      <w:lvlJc w:val="left"/>
+      <w:pPr>
+        <w:ind w:left="5400" w:hanging="360"/>
+      </w:pPr>
+      <w:rPr>
+        <w:rFonts w:ascii="Arial MT" w:eastAsia="Arial MT" w:hAnsi="Arial MT" w:cs="Arial MT" w:hint="default"/>
+      </w:rPr>
+    </w:lvl>
+    <w:lvl w:ilvl="1" w:tplc="40090003" w:tentative="1">
+      <w:start w:val="1"/>
+      <w:numFmt w:val="bullet"/>
+      <w:lvlText w:val="o"/>
+      <w:lvlJc w:val="left"/>
+      <w:pPr>
+        <w:ind w:left="6120" w:hanging="360"/>
+      </w:pPr>
+      <w:rPr>
+        <w:rFonts w:ascii="Courier New" w:hAnsi="Courier New" w:cs="Courier New" w:hint="default"/>
+      </w:rPr>
+    </w:lvl>
+    <w:lvl w:ilvl="2" w:tplc="40090005" w:tentative="1">
+      <w:start w:val="1"/>
+      <w:numFmt w:val="bullet"/>
+      <w:lvlText w:val=""/>
+      <w:lvlJc w:val="left"/>
+      <w:pPr>
+        <w:ind w:left="6840" w:hanging="360"/>
+      </w:pPr>
+      <w:rPr>
+        <w:rFonts w:ascii="Wingdings" w:hAnsi="Wingdings" w:hint="default"/>
+      </w:rPr>
+    </w:lvl>
+    <w:lvl w:ilvl="3" w:tplc="40090001" w:tentative="1">
+      <w:start w:val="1"/>
+      <w:numFmt w:val="bullet"/>
+      <w:lvlText w:val=""/>
+      <w:lvlJc w:val="left"/>
+      <w:pPr>
+        <w:ind w:left="7560" w:hanging="360"/>
+      </w:pPr>
+      <w:rPr>
+        <w:rFonts w:ascii="Symbol" w:hAnsi="Symbol" w:hint="default"/>
+      </w:rPr>
+    </w:lvl>
+    <w:lvl w:ilvl="4" w:tplc="40090003" w:tentative="1">
+      <w:start w:val="1"/>
+      <w:numFmt w:val="bullet"/>
+      <w:lvlText w:val="o"/>
+      <w:lvlJc w:val="left"/>
+      <w:pPr>
+        <w:ind w:left="8280" w:hanging="360"/>
+      </w:pPr>
+      <w:rPr>
+        <w:rFonts w:ascii="Courier New" w:hAnsi="Courier New" w:cs="Courier New" w:hint="default"/>
+      </w:rPr>
+    </w:lvl>
+    <w:lvl w:ilvl="5" w:tplc="40090005" w:tentative="1">
+      <w:start w:val="1"/>
+      <w:numFmt w:val="bullet"/>
+      <w:lvlText w:val=""/>
+      <w:lvlJc w:val="left"/>
+      <w:pPr>
+        <w:ind w:left="9000" w:hanging="360"/>
+      </w:pPr>
+      <w:rPr>
+        <w:rFonts w:ascii="Wingdings" w:hAnsi="Wingdings" w:hint="default"/>
+      </w:rPr>
+    </w:lvl>
+    <w:lvl w:ilvl="6" w:tplc="40090001" w:tentative="1">
+      <w:start w:val="1"/>
+      <w:numFmt w:val="bullet"/>
+      <w:lvlText w:val=""/>
+      <w:lvlJc w:val="left"/>
+      <w:pPr>
+        <w:ind w:left="9720" w:hanging="360"/>
+      </w:pPr>
+      <w:rPr>
+        <w:rFonts w:ascii="Symbol" w:hAnsi="Symbol" w:hint="default"/>
+      </w:rPr>
+    </w:lvl>
+    <w:lvl w:ilvl="7" w:tplc="40090003" w:tentative="1">
+      <w:start w:val="1"/>
+      <w:numFmt w:val="bullet"/>
+      <w:lvlText w:val="o"/>
+      <w:lvlJc w:val="left"/>
+      <w:pPr>
+        <w:ind w:left="10440" w:hanging="360"/>
+      </w:pPr>
+      <w:rPr>
+        <w:rFonts w:ascii="Courier New" w:hAnsi="Courier New" w:cs="Courier New" w:hint="default"/>
+      </w:rPr>
+    </w:lvl>
+    <w:lvl w:ilvl="8" w:tplc="40090005" w:tentative="1">
+      <w:start w:val="1"/>
+      <w:numFmt w:val="bullet"/>
+      <w:lvlText w:val=""/>
+      <w:lvlJc w:val="left"/>
+      <w:pPr>
+        <w:ind w:left="11160" w:hanging="360"/>
+      </w:pPr>
+      <w:rPr>
+        <w:rFonts w:ascii="Wingdings" w:hAnsi="Wingdings" w:hint="default"/>
+      </w:rPr>
+    </w:lvl>
+  </w:abstractNum>
   <w:num w:numId="1" w16cid:durableId="1516991215">
+    <w:abstractNumId w:val="3"/>
+  </w:num>
+  <w:num w:numId="2" w16cid:durableId="788088641">
+    <w:abstractNumId w:val="4"/>
+  </w:num>
+  <w:num w:numId="3" w16cid:durableId="122039412">
     <w:abstractNumId w:val="0"/>
+  </w:num>
+  <w:num w:numId="4" w16cid:durableId="816923590">
+    <w:abstractNumId w:val="2"/>
+  </w:num>
+  <w:num w:numId="5" w16cid:durableId="1496605428">
+    <w:abstractNumId w:val="1"/>
   </w:num>
 </w:numbering>
 </file>
 
 <file path=word/styles.xml><?xml version="1.0" encoding="utf-8"?>
-<w:styles xmlns:mc="http://schemas.openxmlformats.org/markup-compatibility/2006" xmlns:r="http://schemas.openxmlformats.org/officeDocument/2006/relationships" xmlns:w="http://schemas.openxmlformats.org/wordprocessingml/2006/main" xmlns:w14="http://schemas.microsoft.com/office/word/2010/wordml" xmlns:w15="http://schemas.microsoft.com/office/word/2012/wordml" xmlns:w16cex="http://schemas.microsoft.com/office/word/2018/wordml/cex" xmlns:w16cid="http://schemas.microsoft.com/office/word/2016/wordml/cid" xmlns:w16="http://schemas.microsoft.com/office/word/2018/wordml" xmlns:w16du="http://schemas.microsoft.com/office/word/2023/wordml/word16du" xmlns:w16sdtdh="http://schemas.microsoft.com/office/word/2020/wordml/sdtdatahash" xmlns:w16se="http://schemas.microsoft.com/office/word/2015/wordml/symex" mc:Ignorable="w14 w15 w16se w16cid w16 w16cex w16sdtdh w16du">
+<w:styles xmlns:mc="http://schemas.openxmlformats.org/markup-compatibility/2006" xmlns:r="http://schemas.openxmlformats.org/officeDocument/2006/relationships" xmlns:w="http://schemas.openxmlformats.org/wordprocessingml/2006/main" xmlns:w14="http://schemas.microsoft.com/office/word/2010/wordml" xmlns:w15="http://schemas.microsoft.com/office/word/2012/wordml" xmlns:w16cex="http://schemas.microsoft.com/office/word/2018/wordml/cex" xmlns:w16cid="http://schemas.microsoft.com/office/word/2016/wordml/cid" xmlns:w16="http://schemas.microsoft.com/office/word/2018/wordml" xmlns:w16du="http://schemas.microsoft.com/office/word/2023/wordml/word16du" xmlns:w16sdtdh="http://schemas.microsoft.com/office/word/2020/wordml/sdtdatahash" xmlns:w16sdtfl="http://schemas.microsoft.com/office/word/2024/wordml/sdtformatlock" xmlns:w16se="http://schemas.microsoft.com/office/word/2015/wordml/symex" mc:Ignorable="w14 w15 w16se w16cid w16 w16cex w16sdtdh w16sdtfl w16du">
   <w:docDefaults>
     <w:rPrDefault>
       <w:rPr>
@@ -4793,6 +5298,7 @@
   <w:style w:type="paragraph" w:styleId="Heading2">
     <w:name w:val="heading 2"/>
     <w:basedOn w:val="Normal"/>
+    <w:link w:val="Heading2Char"/>
     <w:uiPriority w:val="9"/>
     <w:unhideWhenUsed/>
     <w:qFormat/>
@@ -4911,6 +5417,20 @@
     <w:rPr>
       <w:color w:val="800080" w:themeColor="followedHyperlink"/>
       <w:u w:val="single"/>
+    </w:rPr>
+  </w:style>
+  <w:style w:type="character" w:customStyle="1" w:styleId="Heading2Char">
+    <w:name w:val="Heading 2 Char"/>
+    <w:basedOn w:val="DefaultParagraphFont"/>
+    <w:link w:val="Heading2"/>
+    <w:uiPriority w:val="9"/>
+    <w:rsid w:val="00821EF7"/>
+    <w:rPr>
+      <w:rFonts w:ascii="Arial" w:eastAsia="Arial" w:hAnsi="Arial" w:cs="Arial"/>
+      <w:b/>
+      <w:bCs/>
+      <w:sz w:val="24"/>
+      <w:szCs w:val="24"/>
     </w:rPr>
   </w:style>
 </w:styles>

</xml_diff>